<commit_message>
Corregido manejo de mensaje de error y Testing Report
</commit_message>
<xml_diff>
--- a/reports/C2/student3/Testing Report.docx
+++ b/reports/C2/student3/Testing Report.docx
@@ -48,7 +48,7 @@
           <w:noProof/>
         </w:rPr>
         <w:drawing>
-          <wp:anchor distT="0" distB="0" distL="114300" distR="114300" simplePos="0" relativeHeight="251658240" behindDoc="0" locked="0" layoutInCell="1" allowOverlap="1" wp14:anchorId="091DA8DC" wp14:editId="2267CE44">
+          <wp:anchor distT="0" distB="0" distL="114300" distR="114300" simplePos="0" relativeHeight="251658240" behindDoc="0" locked="0" layoutInCell="1" allowOverlap="1" wp14:anchorId="091DA8DC" wp14:editId="0043414A">
             <wp:simplePos x="0" y="0"/>
             <wp:positionH relativeFrom="margin">
               <wp:align>right</wp:align>
@@ -1385,22 +1385,11 @@
     </w:p>
     <w:p>
       <w:r>
-        <w:rPr>
-          <w:noProof/>
-        </w:rPr>
         <w:drawing>
-          <wp:anchor distT="0" distB="0" distL="114300" distR="114300" simplePos="0" relativeHeight="251660288" behindDoc="0" locked="0" layoutInCell="1" allowOverlap="1" wp14:anchorId="07D61CB4" wp14:editId="0EA592F3">
-            <wp:simplePos x="0" y="0"/>
-            <wp:positionH relativeFrom="margin">
-              <wp:align>right</wp:align>
-            </wp:positionH>
-            <wp:positionV relativeFrom="paragraph">
-              <wp:posOffset>1101725</wp:posOffset>
-            </wp:positionV>
-            <wp:extent cx="5391150" cy="1928620"/>
+          <wp:inline distT="0" distB="0" distL="0" distR="0" wp14:anchorId="341D1C26" wp14:editId="27303A8F">
+            <wp:extent cx="5400040" cy="2351405"/>
             <wp:effectExtent l="0" t="0" r="0" b="0"/>
-            <wp:wrapTopAndBottom/>
-            <wp:docPr id="539391574" name="Imagen 1" descr="Imagen que contiene Texto&#10;&#10;El contenido generado por IA puede ser incorrecto."/>
+            <wp:docPr id="260378272" name="Imagen 1" descr="Texto&#10;&#10;El contenido generado por IA puede ser incorrecto."/>
             <wp:cNvGraphicFramePr>
               <a:graphicFrameLocks xmlns:a="http://schemas.openxmlformats.org/drawingml/2006/main" noChangeAspect="1"/>
             </wp:cNvGraphicFramePr>
@@ -1408,17 +1397,11 @@
               <a:graphicData uri="http://schemas.openxmlformats.org/drawingml/2006/picture">
                 <pic:pic xmlns:pic="http://schemas.openxmlformats.org/drawingml/2006/picture">
                   <pic:nvPicPr>
-                    <pic:cNvPr id="539391574" name="Imagen 1" descr="Imagen que contiene Texto&#10;&#10;El contenido generado por IA puede ser incorrecto."/>
+                    <pic:cNvPr id="260378272" name="Imagen 1" descr="Texto&#10;&#10;El contenido generado por IA puede ser incorrecto."/>
                     <pic:cNvPicPr/>
                   </pic:nvPicPr>
                   <pic:blipFill>
-                    <a:blip r:embed="rId9">
-                      <a:extLst>
-                        <a:ext uri="{28A0092B-C50C-407E-A947-70E740481C1C}">
-                          <a14:useLocalDpi xmlns:a14="http://schemas.microsoft.com/office/drawing/2010/main" val="0"/>
-                        </a:ext>
-                      </a:extLst>
-                    </a:blip>
+                    <a:blip r:embed="rId9"/>
                     <a:stretch>
                       <a:fillRect/>
                     </a:stretch>
@@ -1426,7 +1409,7 @@
                   <pic:spPr>
                     <a:xfrm>
                       <a:off x="0" y="0"/>
-                      <a:ext cx="5391150" cy="1928620"/>
+                      <a:ext cx="5400040" cy="2351405"/>
                     </a:xfrm>
                     <a:prstGeom prst="rect">
                       <a:avLst/>
@@ -1435,13 +1418,7 @@
                 </pic:pic>
               </a:graphicData>
             </a:graphic>
-            <wp14:sizeRelH relativeFrom="margin">
-              <wp14:pctWidth>0</wp14:pctWidth>
-            </wp14:sizeRelH>
-            <wp14:sizeRelV relativeFrom="margin">
-              <wp14:pctHeight>0</wp14:pctHeight>
-            </wp14:sizeRelV>
-          </wp:anchor>
+          </wp:inline>
         </w:drawing>
       </w:r>
       <w:r>

</xml_diff>